<commit_message>
atualização escopo negativo e estrutura do escopo
</commit_message>
<xml_diff>
--- a/PT-Plano_de_Testes/PT-Plano_de_Testes.docx.docx
+++ b/PT-Plano_de_Testes/PT-Plano_de_Testes.docx.docx
@@ -123,31 +123,7 @@
           <w:b/>
           <w:sz w:val="36"/>
         </w:rPr>
-        <w:t xml:space="preserve">Versão: </w:t>
-      </w:r>
-      <w:r>
-        <w:rPr>
-          <w:rFonts w:ascii="Arial" w:eastAsia="Arial" w:hAnsi="Arial" w:cs="Arial"/>
-          <w:b/>
-          <w:sz w:val="36"/>
-        </w:rPr>
-        <w:t>0</w:t>
-      </w:r>
-      <w:r>
-        <w:rPr>
-          <w:rFonts w:ascii="Arial" w:eastAsia="Arial" w:hAnsi="Arial" w:cs="Arial"/>
-          <w:b/>
-          <w:sz w:val="36"/>
-        </w:rPr>
-        <w:t>.</w:t>
-      </w:r>
-      <w:r>
-        <w:rPr>
-          <w:rFonts w:ascii="Arial" w:eastAsia="Arial" w:hAnsi="Arial" w:cs="Arial"/>
-          <w:b/>
-          <w:sz w:val="36"/>
-        </w:rPr>
-        <w:t>1</w:t>
+        <w:t>Versão: 0.1</w:t>
       </w:r>
     </w:p>
     <w:p/>
@@ -1164,15 +1140,7 @@
           <w:b/>
           <w:smallCaps/>
         </w:rPr>
-        <w:t>Estratégia de Tes</w:t>
-      </w:r>
-      <w:r>
-        <w:rPr>
-          <w:rFonts w:ascii="Calibri" w:eastAsia="Calibri" w:hAnsi="Calibri" w:cs="Calibri"/>
-          <w:b/>
-          <w:smallCaps/>
-        </w:rPr>
-        <w:t>te</w:t>
+        <w:t>Estratégia de Teste</w:t>
       </w:r>
       <w:proofErr w:type="gramStart"/>
       <w:r>
@@ -1859,21 +1827,7 @@
           <w:rFonts w:ascii="Calibri" w:eastAsia="Calibri" w:hAnsi="Calibri" w:cs="Calibri"/>
           <w:sz w:val="22"/>
         </w:rPr>
-        <w:t xml:space="preserve"> Este documento tem como finalidade conduzir o planejamento das atividades do desenvolvimento do programa Mão na Roda. No plano de teste identificaremos os recursos importantes para o desenvolvimento do programa, desde sua c</w:t>
-      </w:r>
-      <w:r>
-        <w:rPr>
-          <w:rFonts w:ascii="Calibri" w:eastAsia="Calibri" w:hAnsi="Calibri" w:cs="Calibri"/>
-          <w:sz w:val="22"/>
-        </w:rPr>
-        <w:t>oncepção até chegar o produto final, é a parte principal do teste de software, é ele que determinará os níveis de testes a serem executados, testes este que será desenvolvidos e executados no programa Mão na Roda, que será um programa de cadastro de client</w:t>
-      </w:r>
-      <w:r>
-        <w:rPr>
-          <w:rFonts w:ascii="Calibri" w:eastAsia="Calibri" w:hAnsi="Calibri" w:cs="Calibri"/>
-          <w:sz w:val="22"/>
-        </w:rPr>
-        <w:t>es, serviços, funcionários e carros, mostrando e oferecendo seus serviços, os testes serão repetidos para que haja uma melhor resposta do programa, com a criação de outros documentos dará maior credibilidade ao projeto, mostrando a criticidade dos testes.</w:t>
+        <w:t xml:space="preserve"> Este documento tem como finalidade conduzir o planejamento das atividades do desenvolvimento do programa Mão na Roda. No plano de teste identificaremos os recursos importantes para o desenvolvimento do programa, desde sua concepção até chegar o produto final, é a parte principal do teste de software, é ele que determinará os níveis de testes a serem executados, testes este que será desenvolvidos e executados no programa Mão na Roda, que será um programa de cadastro de clientes, serviços, funcionários e carros, mostrando e oferecendo seus serviços, os testes serão repetidos para que haja uma melhor resposta do programa, com a criação de outros documentos dará maior credibilidade ao projeto, mostrando a criticidade dos testes.</w:t>
       </w:r>
     </w:p>
     <w:p/>
@@ -1919,21 +1873,7 @@
           <w:rFonts w:ascii="Calibri" w:eastAsia="Calibri" w:hAnsi="Calibri" w:cs="Calibri"/>
           <w:sz w:val="22"/>
         </w:rPr>
-        <w:t>tem por objetivo elaborar a estrutura para garantir a confiabilidade do programa, através dos casos de testes, é por ele que iremos identificar como o sistema se comportará a cada interação feita, pois, a fina</w:t>
-      </w:r>
-      <w:r>
-        <w:rPr>
-          <w:rFonts w:ascii="Calibri" w:eastAsia="Calibri" w:hAnsi="Calibri" w:cs="Calibri"/>
-          <w:sz w:val="22"/>
-        </w:rPr>
-        <w:t>lidade dos testes é  obter um bom funcionamento do sistema, para se fazer bons testes é preciso ter um bom documento de teste  , minimizando  erros, os níveis de testes aumentaram de acordo com os testes aplicados, e da forma que responderá a cada teste. O</w:t>
-      </w:r>
-      <w:r>
-        <w:rPr>
-          <w:rFonts w:ascii="Calibri" w:eastAsia="Calibri" w:hAnsi="Calibri" w:cs="Calibri"/>
-          <w:sz w:val="22"/>
-        </w:rPr>
-        <w:t xml:space="preserve"> plano de teste é desenvolvido para se obter uma maior interação entre o desenvolvedor e o cliente, assim uniformizando os conceitos e criando uma maior credibilidade no software.</w:t>
+        <w:t>tem por objetivo elaborar a estrutura para garantir a confiabilidade do programa, através dos casos de testes, é por ele que iremos identificar como o sistema se comportará a cada interação feita, pois, a finalidade dos testes é  obter um bom funcionamento do sistema, para se fazer bons testes é preciso ter um bom documento de teste  , minimizando  erros, os níveis de testes aumentaram de acordo com os testes aplicados, e da forma que responderá a cada teste. O plano de teste é desenvolvido para se obter uma maior interação entre o desenvolvedor e o cliente, assim uniformizando os conceitos e criando uma maior credibilidade no software.</w:t>
       </w:r>
     </w:p>
     <w:p>
@@ -1970,14 +1910,7 @@
           <w:rFonts w:ascii="Calibri" w:eastAsia="Calibri" w:hAnsi="Calibri" w:cs="Calibri"/>
           <w:sz w:val="22"/>
         </w:rPr>
-        <w:t xml:space="preserve">Esse projeto tem como objetivo desenvolver um planejamento para o programa Mão na Roda, será um programa para uma oficina onde terá cadastro de cliente, </w:t>
-      </w:r>
-      <w:r>
-        <w:rPr>
-          <w:rFonts w:ascii="Calibri" w:eastAsia="Calibri" w:hAnsi="Calibri" w:cs="Calibri"/>
-          <w:sz w:val="22"/>
-        </w:rPr>
-        <w:t>usuário poderá</w:t>
+        <w:t>Esse projeto tem como objetivo desenvolver um planejamento para o programa Mão na Roda, será um programa para uma oficina onde terá cadastro de cliente, usuário poderá</w:t>
       </w:r>
       <w:proofErr w:type="gramStart"/>
       <w:r>
@@ -1993,21 +1926,7 @@
           <w:rFonts w:ascii="Calibri" w:eastAsia="Calibri" w:hAnsi="Calibri" w:cs="Calibri"/>
           <w:sz w:val="22"/>
         </w:rPr>
-        <w:t>optar em</w:t>
-      </w:r>
-      <w:r>
-        <w:rPr>
-          <w:rFonts w:ascii="Calibri" w:eastAsia="Calibri" w:hAnsi="Calibri" w:cs="Calibri"/>
-          <w:sz w:val="22"/>
-        </w:rPr>
-        <w:t xml:space="preserve"> escolher a opção de conserto ou reparo do  veículo, terá a opção cadastro de v</w:t>
-      </w:r>
-      <w:r>
-        <w:rPr>
-          <w:rFonts w:ascii="Calibri" w:eastAsia="Calibri" w:hAnsi="Calibri" w:cs="Calibri"/>
-          <w:sz w:val="22"/>
-        </w:rPr>
-        <w:t>eiculo, o programa terá um cadastro para funcionários onde os mesmo terão acesso as áreas de mecânica, atendimento e outros, tudo que for relacionado ao veiculo será impresso na tela com o prazo de garantia e a impressão física do serviço prestado.</w:t>
+        <w:t>optar em escolher a opção de conserto ou reparo do  veículo, terá a opção cadastro de veiculo, o programa terá um cadastro para funcionários onde os mesmo terão acesso as áreas de mecânica, atendimento e outros, tudo que for relacionado ao veiculo será impresso na tela com o prazo de garantia e a impressão física do serviço prestado.</w:t>
       </w:r>
     </w:p>
     <w:p>
@@ -2036,7 +1955,9 @@
       <w:pPr>
         <w:pStyle w:val="Ttulo2"/>
         <w:keepNext w:val="0"/>
-        <w:spacing w:before="0" w:after="0" w:line="313" w:lineRule="auto"/>
+        <w:spacing w:before="0" w:after="0"/>
+        <w:ind w:left="709"/>
+        <w:jc w:val="both"/>
       </w:pPr>
       <w:bookmarkStart w:id="5" w:name="h.c7mous4rdeg0" w:colFirst="0" w:colLast="0"/>
       <w:bookmarkEnd w:id="5"/>
@@ -2046,18 +1967,79 @@
           <w:b w:val="0"/>
           <w:sz w:val="22"/>
         </w:rPr>
-        <w:t xml:space="preserve">O programa Mão na Roda passará pelos testes funcionais, se basearemos pelos casos de uso, testes </w:t>
+        <w:t xml:space="preserve"> </w:t>
       </w:r>
       <w:r>
         <w:rPr>
           <w:rFonts w:ascii="Calibri" w:eastAsia="Calibri" w:hAnsi="Calibri" w:cs="Calibri"/>
           <w:b w:val="0"/>
           <w:sz w:val="22"/>
+        </w:rPr>
+        <w:t xml:space="preserve">O programa Mão na Roda passará pelos testes funcionais, se basearemos pelos casos de uso, </w:t>
+      </w:r>
+      <w:r>
+        <w:rPr>
+          <w:rFonts w:ascii="Calibri" w:eastAsia="Calibri" w:hAnsi="Calibri" w:cs="Calibri"/>
+          <w:b w:val="0"/>
+          <w:sz w:val="22"/>
+        </w:rPr>
+        <w:t xml:space="preserve">           </w:t>
+      </w:r>
+      <w:r>
+        <w:rPr>
+          <w:rFonts w:ascii="Calibri" w:eastAsia="Calibri" w:hAnsi="Calibri" w:cs="Calibri"/>
+          <w:b w:val="0"/>
+          <w:sz w:val="22"/>
+        </w:rPr>
+        <w:t xml:space="preserve">testes </w:t>
+      </w:r>
+      <w:r>
+        <w:rPr>
+          <w:rFonts w:ascii="Calibri" w:eastAsia="Calibri" w:hAnsi="Calibri" w:cs="Calibri"/>
+          <w:b w:val="0"/>
+          <w:sz w:val="22"/>
           <w:highlight w:val="white"/>
         </w:rPr>
-        <w:t xml:space="preserve">de Instalação, para entender se o software será instalado como planejado em diferentes plataformas e aspecto diferentes de </w:t>
-      </w:r>
-      <w:proofErr w:type="spellStart"/>
+        <w:t>de Instalação, para entender se o software será instalado como planejado em diferentes plataformas e aspecto diferentes de hardware,</w:t>
+      </w:r>
+      <w:r>
+        <w:rPr>
+          <w:rFonts w:ascii="Calibri" w:eastAsia="Calibri" w:hAnsi="Calibri" w:cs="Calibri"/>
+          <w:b w:val="0"/>
+          <w:sz w:val="22"/>
+          <w:highlight w:val="white"/>
+        </w:rPr>
+        <w:t xml:space="preserve"> </w:t>
+      </w:r>
+      <w:bookmarkStart w:id="6" w:name="_GoBack"/>
+      <w:bookmarkEnd w:id="6"/>
+      <w:r>
+        <w:rPr>
+          <w:rFonts w:ascii="Calibri" w:eastAsia="Calibri" w:hAnsi="Calibri" w:cs="Calibri"/>
+          <w:b w:val="0"/>
+          <w:sz w:val="22"/>
+          <w:highlight w:val="white"/>
+        </w:rPr>
+        <w:t>Teste de Segurança, para testar se o sistema e os dados serão acessados de maneira segura.</w:t>
+      </w:r>
+      <w:r>
+        <w:rPr>
+          <w:rFonts w:ascii="Calibri" w:eastAsia="Calibri" w:hAnsi="Calibri" w:cs="Calibri"/>
+          <w:b w:val="0"/>
+          <w:sz w:val="22"/>
+          <w:highlight w:val="white"/>
+        </w:rPr>
+        <w:t xml:space="preserve"> </w:t>
+      </w:r>
+      <w:r>
+        <w:rPr>
+          <w:rFonts w:ascii="Calibri" w:eastAsia="Calibri" w:hAnsi="Calibri" w:cs="Calibri"/>
+          <w:b w:val="0"/>
+          <w:sz w:val="22"/>
+          <w:highlight w:val="white"/>
+        </w:rPr>
+        <w:t xml:space="preserve">Iremos fazer o teste de </w:t>
+      </w:r>
       <w:proofErr w:type="gramStart"/>
       <w:r>
         <w:rPr>
@@ -2066,7 +2048,7 @@
           <w:sz w:val="22"/>
           <w:highlight w:val="white"/>
         </w:rPr>
-        <w:t>hardware,</w:t>
+        <w:t>performance</w:t>
       </w:r>
       <w:proofErr w:type="gramEnd"/>
       <w:r>
@@ -2076,46 +2058,7 @@
           <w:sz w:val="22"/>
           <w:highlight w:val="white"/>
         </w:rPr>
-        <w:t>Teste</w:t>
-      </w:r>
-      <w:proofErr w:type="spellEnd"/>
-      <w:r>
-        <w:rPr>
-          <w:rFonts w:ascii="Calibri" w:eastAsia="Calibri" w:hAnsi="Calibri" w:cs="Calibri"/>
-          <w:b w:val="0"/>
-          <w:sz w:val="22"/>
-          <w:highlight w:val="white"/>
-        </w:rPr>
-        <w:t xml:space="preserve"> de Segurança, para t</w:t>
-      </w:r>
-      <w:r>
-        <w:rPr>
-          <w:rFonts w:ascii="Calibri" w:eastAsia="Calibri" w:hAnsi="Calibri" w:cs="Calibri"/>
-          <w:b w:val="0"/>
-          <w:sz w:val="22"/>
-          <w:highlight w:val="white"/>
-        </w:rPr>
-        <w:t xml:space="preserve">estar se o sistema e os dados serão acessados de maneira </w:t>
-      </w:r>
-      <w:proofErr w:type="spellStart"/>
-      <w:r>
-        <w:rPr>
-          <w:rFonts w:ascii="Calibri" w:eastAsia="Calibri" w:hAnsi="Calibri" w:cs="Calibri"/>
-          <w:b w:val="0"/>
-          <w:sz w:val="22"/>
-          <w:highlight w:val="white"/>
-        </w:rPr>
-        <w:t>segura.Iremos</w:t>
-      </w:r>
-      <w:proofErr w:type="spellEnd"/>
-      <w:r>
-        <w:rPr>
-          <w:rFonts w:ascii="Calibri" w:eastAsia="Calibri" w:hAnsi="Calibri" w:cs="Calibri"/>
-          <w:b w:val="0"/>
-          <w:sz w:val="22"/>
-          <w:highlight w:val="white"/>
-        </w:rPr>
-        <w:t xml:space="preserve"> fazer o teste de performance que são divididos em 3 tipos:</w:t>
+        <w:t xml:space="preserve"> que são divididos em 3 tipos:</w:t>
       </w:r>
     </w:p>
     <w:p>
@@ -2126,9 +2069,10 @@
           <w:ilvl w:val="0"/>
           <w:numId w:val="2"/>
         </w:numPr>
-        <w:spacing w:before="0" w:after="0" w:line="343" w:lineRule="auto"/>
-        <w:ind w:hanging="360"/>
+        <w:spacing w:before="0" w:after="0"/>
+        <w:ind w:left="709" w:hanging="360"/>
         <w:contextualSpacing/>
+        <w:jc w:val="both"/>
         <w:rPr>
           <w:rFonts w:ascii="Calibri" w:eastAsia="Calibri" w:hAnsi="Calibri" w:cs="Calibri"/>
           <w:b w:val="0"/>
@@ -2172,16 +2116,17 @@
           <w:ilvl w:val="0"/>
           <w:numId w:val="2"/>
         </w:numPr>
-        <w:spacing w:before="0" w:after="0" w:line="343" w:lineRule="auto"/>
-        <w:ind w:hanging="360"/>
+        <w:spacing w:before="0" w:after="0"/>
+        <w:ind w:left="709" w:hanging="360"/>
         <w:contextualSpacing/>
+        <w:jc w:val="both"/>
         <w:rPr>
           <w:rFonts w:ascii="Calibri" w:eastAsia="Calibri" w:hAnsi="Calibri" w:cs="Calibri"/>
           <w:b w:val="0"/>
         </w:rPr>
       </w:pPr>
-      <w:bookmarkStart w:id="6" w:name="h.yepqtthj26nc" w:colFirst="0" w:colLast="0"/>
-      <w:bookmarkEnd w:id="6"/>
+      <w:bookmarkStart w:id="7" w:name="h.yepqtthj26nc" w:colFirst="0" w:colLast="0"/>
+      <w:bookmarkEnd w:id="7"/>
       <w:r>
         <w:rPr>
           <w:rFonts w:ascii="Calibri" w:eastAsia="Calibri" w:hAnsi="Calibri" w:cs="Calibri"/>
@@ -2209,16 +2154,7 @@
           <w:sz w:val="22"/>
           <w:highlight w:val="white"/>
         </w:rPr>
-        <w:t>Iremos aument</w:t>
-      </w:r>
-      <w:r>
-        <w:rPr>
-          <w:rFonts w:ascii="Calibri" w:eastAsia="Calibri" w:hAnsi="Calibri" w:cs="Calibri"/>
-          <w:b w:val="0"/>
-          <w:sz w:val="22"/>
-          <w:highlight w:val="white"/>
-        </w:rPr>
-        <w:t xml:space="preserve">ar a carga dos testes colocando em condições extremas seu uso </w:t>
+        <w:t xml:space="preserve">Iremos aumentar a carga dos testes colocando em condições extremas seu uso </w:t>
       </w:r>
     </w:p>
     <w:p>
@@ -2229,16 +2165,17 @@
           <w:ilvl w:val="0"/>
           <w:numId w:val="2"/>
         </w:numPr>
-        <w:spacing w:before="0" w:after="0" w:line="343" w:lineRule="auto"/>
-        <w:ind w:hanging="360"/>
+        <w:spacing w:before="0" w:after="0"/>
+        <w:ind w:left="709" w:hanging="360"/>
         <w:contextualSpacing/>
+        <w:jc w:val="both"/>
         <w:rPr>
           <w:rFonts w:ascii="Calibri" w:eastAsia="Calibri" w:hAnsi="Calibri" w:cs="Calibri"/>
           <w:b w:val="0"/>
         </w:rPr>
       </w:pPr>
-      <w:bookmarkStart w:id="7" w:name="h.i2oilx5fkf3i" w:colFirst="0" w:colLast="0"/>
-      <w:bookmarkEnd w:id="7"/>
+      <w:bookmarkStart w:id="8" w:name="h.i2oilx5fkf3i" w:colFirst="0" w:colLast="0"/>
+      <w:bookmarkEnd w:id="8"/>
       <w:r>
         <w:rPr>
           <w:rFonts w:ascii="Calibri" w:eastAsia="Calibri" w:hAnsi="Calibri" w:cs="Calibri"/>
@@ -2274,7 +2211,8 @@
       <w:pPr>
         <w:keepLines/>
         <w:spacing w:after="120"/>
-        <w:ind w:left="720"/>
+        <w:ind w:left="709"/>
+        <w:jc w:val="both"/>
       </w:pPr>
       <w:r>
         <w:rPr>
@@ -2297,22 +2235,15 @@
           <w:rFonts w:ascii="Calibri" w:eastAsia="Calibri" w:hAnsi="Calibri" w:cs="Calibri"/>
           <w:sz w:val="22"/>
         </w:rPr>
-        <w:t xml:space="preserve"> para entender se o layout esta de fácil entendimento pelo us</w:t>
-      </w:r>
-      <w:r>
-        <w:rPr>
-          <w:rFonts w:ascii="Calibri" w:eastAsia="Calibri" w:hAnsi="Calibri" w:cs="Calibri"/>
-          <w:sz w:val="22"/>
-        </w:rPr>
-        <w:t>uário.</w:t>
+        <w:t xml:space="preserve"> para entender se o layout esta de fácil entendimento pelo usuário.</w:t>
       </w:r>
     </w:p>
     <w:p>
       <w:pPr>
         <w:pStyle w:val="Ttulo2"/>
       </w:pPr>
-      <w:bookmarkStart w:id="8" w:name="h.3dy6vkm" w:colFirst="0" w:colLast="0"/>
-      <w:bookmarkEnd w:id="8"/>
+      <w:bookmarkStart w:id="9" w:name="h.3dy6vkm" w:colFirst="0" w:colLast="0"/>
+      <w:bookmarkEnd w:id="9"/>
       <w:r>
         <w:rPr>
           <w:rFonts w:ascii="Calibri" w:eastAsia="Calibri" w:hAnsi="Calibri" w:cs="Calibri"/>
@@ -2329,8 +2260,8 @@
         <w:ind w:left="709" w:right="4"/>
         <w:jc w:val="both"/>
       </w:pPr>
-      <w:bookmarkStart w:id="9" w:name="h.1t3h5sf" w:colFirst="0" w:colLast="0"/>
-      <w:bookmarkEnd w:id="9"/>
+      <w:bookmarkStart w:id="10" w:name="h.1t3h5sf" w:colFirst="0" w:colLast="0"/>
+      <w:bookmarkEnd w:id="10"/>
       <w:r>
         <w:rPr>
           <w:rFonts w:ascii="Calibri" w:eastAsia="Calibri" w:hAnsi="Calibri" w:cs="Calibri"/>
@@ -2352,7 +2283,84 @@
           <w:rFonts w:ascii="Calibri" w:eastAsia="Calibri" w:hAnsi="Calibri" w:cs="Calibri"/>
           <w:sz w:val="22"/>
         </w:rPr>
-        <w:t xml:space="preserve"> esse teste se baseia nos códigos </w:t>
+        <w:t xml:space="preserve"> </w:t>
+      </w:r>
+      <w:r>
+        <w:rPr>
+          <w:rFonts w:ascii="Calibri" w:eastAsia="Calibri" w:hAnsi="Calibri" w:cs="Calibri"/>
+          <w:sz w:val="22"/>
+        </w:rPr>
+        <w:t xml:space="preserve">teste de unidade e de aceitação </w:t>
+      </w:r>
+      <w:r>
+        <w:rPr>
+          <w:rFonts w:ascii="Calibri" w:eastAsia="Calibri" w:hAnsi="Calibri" w:cs="Calibri"/>
+          <w:sz w:val="22"/>
+        </w:rPr>
+        <w:t>esse</w:t>
+      </w:r>
+      <w:r>
+        <w:rPr>
+          <w:rFonts w:ascii="Calibri" w:eastAsia="Calibri" w:hAnsi="Calibri" w:cs="Calibri"/>
+          <w:sz w:val="22"/>
+        </w:rPr>
+        <w:t>s</w:t>
+      </w:r>
+      <w:r>
+        <w:rPr>
+          <w:rFonts w:ascii="Calibri" w:eastAsia="Calibri" w:hAnsi="Calibri" w:cs="Calibri"/>
+          <w:sz w:val="22"/>
+        </w:rPr>
+        <w:t xml:space="preserve"> teste</w:t>
+      </w:r>
+      <w:r>
+        <w:rPr>
+          <w:rFonts w:ascii="Calibri" w:eastAsia="Calibri" w:hAnsi="Calibri" w:cs="Calibri"/>
+          <w:sz w:val="22"/>
+        </w:rPr>
+        <w:t>s</w:t>
+      </w:r>
+      <w:r>
+        <w:rPr>
+          <w:rFonts w:ascii="Calibri" w:eastAsia="Calibri" w:hAnsi="Calibri" w:cs="Calibri"/>
+          <w:sz w:val="22"/>
+        </w:rPr>
+        <w:t xml:space="preserve"> se baseia</w:t>
+      </w:r>
+      <w:r>
+        <w:rPr>
+          <w:rFonts w:ascii="Calibri" w:eastAsia="Calibri" w:hAnsi="Calibri" w:cs="Calibri"/>
+          <w:sz w:val="22"/>
+        </w:rPr>
+        <w:t>m</w:t>
+      </w:r>
+      <w:r>
+        <w:rPr>
+          <w:rFonts w:ascii="Calibri" w:eastAsia="Calibri" w:hAnsi="Calibri" w:cs="Calibri"/>
+          <w:sz w:val="22"/>
+        </w:rPr>
+        <w:t xml:space="preserve"> nos códigos</w:t>
+      </w:r>
+      <w:r>
+        <w:rPr>
+          <w:rFonts w:ascii="Calibri" w:eastAsia="Calibri" w:hAnsi="Calibri" w:cs="Calibri"/>
+          <w:sz w:val="22"/>
+        </w:rPr>
+        <w:t>, e só o desenvolvedor</w:t>
+      </w:r>
+      <w:r>
+        <w:rPr>
+          <w:rFonts w:ascii="Calibri" w:eastAsia="Calibri" w:hAnsi="Calibri" w:cs="Calibri"/>
+          <w:sz w:val="22"/>
+        </w:rPr>
+        <w:t xml:space="preserve"> </w:t>
+      </w:r>
+      <w:r>
+        <w:rPr>
+          <w:rFonts w:ascii="Calibri" w:eastAsia="Calibri" w:hAnsi="Calibri" w:cs="Calibri"/>
+          <w:sz w:val="22"/>
+        </w:rPr>
+        <w:t>terá acesso aos mesmo.</w:t>
       </w:r>
     </w:p>
     <w:p>
@@ -2663,23 +2671,16 @@
             </w:r>
             <w:r>
               <w:rPr>
+                <w:rFonts w:ascii="Calibri" w:eastAsia="Calibri" w:hAnsi="Calibri" w:cs="Calibri"/>
+                <w:sz w:val="22"/>
+              </w:rPr>
+              <w:t xml:space="preserve">Sim </w:t>
+            </w:r>
+            <w:r>
+              <w:rPr>
                 <w:rFonts w:ascii="Wingdings" w:eastAsia="Wingdings" w:hAnsi="Wingdings" w:cs="Wingdings"/>
                 <w:sz w:val="22"/>
               </w:rPr>
-              <w:t></w:t>
-            </w:r>
-            <w:r>
-              <w:rPr>
-                <w:rFonts w:ascii="Calibri" w:eastAsia="Calibri" w:hAnsi="Calibri" w:cs="Calibri"/>
-                <w:sz w:val="22"/>
-              </w:rPr>
-              <w:t xml:space="preserve">Sim </w:t>
-            </w:r>
-            <w:r>
-              <w:rPr>
-                <w:rFonts w:ascii="Wingdings" w:eastAsia="Wingdings" w:hAnsi="Wingdings" w:cs="Wingdings"/>
-                <w:sz w:val="22"/>
-              </w:rPr>
               <w:t>■</w:t>
             </w:r>
             <w:proofErr w:type="gramStart"/>
@@ -2688,14 +2689,7 @@
                 <w:rFonts w:ascii="Calibri" w:eastAsia="Calibri" w:hAnsi="Calibri" w:cs="Calibri"/>
                 <w:sz w:val="22"/>
               </w:rPr>
-              <w:t xml:space="preserve"> </w:t>
-            </w:r>
-            <w:r>
-              <w:rPr>
-                <w:rFonts w:ascii="Calibri" w:eastAsia="Calibri" w:hAnsi="Calibri" w:cs="Calibri"/>
-                <w:sz w:val="22"/>
-              </w:rPr>
-              <w:t xml:space="preserve"> </w:t>
+              <w:t xml:space="preserve">  </w:t>
             </w:r>
             <w:proofErr w:type="gramEnd"/>
             <w:r>
@@ -2731,23 +2725,16 @@
             </w:r>
             <w:r>
               <w:rPr>
+                <w:rFonts w:ascii="Calibri" w:eastAsia="Calibri" w:hAnsi="Calibri" w:cs="Calibri"/>
+                <w:sz w:val="22"/>
+              </w:rPr>
+              <w:t xml:space="preserve">Sim  </w:t>
+            </w:r>
+            <w:r>
+              <w:rPr>
                 <w:rFonts w:ascii="Wingdings" w:eastAsia="Wingdings" w:hAnsi="Wingdings" w:cs="Wingdings"/>
                 <w:sz w:val="22"/>
               </w:rPr>
-              <w:t></w:t>
-            </w:r>
-            <w:r>
-              <w:rPr>
-                <w:rFonts w:ascii="Calibri" w:eastAsia="Calibri" w:hAnsi="Calibri" w:cs="Calibri"/>
-                <w:sz w:val="22"/>
-              </w:rPr>
-              <w:t xml:space="preserve">Sim  </w:t>
-            </w:r>
-            <w:r>
-              <w:rPr>
-                <w:rFonts w:ascii="Wingdings" w:eastAsia="Wingdings" w:hAnsi="Wingdings" w:cs="Wingdings"/>
-                <w:sz w:val="22"/>
-              </w:rPr>
               <w:t>■</w:t>
             </w:r>
             <w:proofErr w:type="gramStart"/>
@@ -2756,14 +2743,7 @@
                 <w:rFonts w:ascii="Calibri" w:eastAsia="Calibri" w:hAnsi="Calibri" w:cs="Calibri"/>
                 <w:sz w:val="22"/>
               </w:rPr>
-              <w:t xml:space="preserve"> </w:t>
-            </w:r>
-            <w:r>
-              <w:rPr>
-                <w:rFonts w:ascii="Calibri" w:eastAsia="Calibri" w:hAnsi="Calibri" w:cs="Calibri"/>
-                <w:sz w:val="22"/>
-              </w:rPr>
-              <w:t xml:space="preserve"> </w:t>
+              <w:t xml:space="preserve">  </w:t>
             </w:r>
             <w:proofErr w:type="gramEnd"/>
             <w:r>
@@ -3510,8 +3490,8 @@
       <w:pPr>
         <w:pStyle w:val="Ttulo2"/>
       </w:pPr>
-      <w:bookmarkStart w:id="10" w:name="h.4d34og8" w:colFirst="0" w:colLast="0"/>
-      <w:bookmarkEnd w:id="10"/>
+      <w:bookmarkStart w:id="11" w:name="h.4d34og8" w:colFirst="0" w:colLast="0"/>
+      <w:bookmarkEnd w:id="11"/>
       <w:r>
         <w:rPr>
           <w:rFonts w:ascii="Calibri" w:eastAsia="Calibri" w:hAnsi="Calibri" w:cs="Calibri"/>
@@ -3530,8 +3510,8 @@
       <w:pPr>
         <w:pStyle w:val="Ttulo2"/>
       </w:pPr>
-      <w:bookmarkStart w:id="11" w:name="h.2s8eyo1" w:colFirst="0" w:colLast="0"/>
-      <w:bookmarkEnd w:id="11"/>
+      <w:bookmarkStart w:id="12" w:name="h.2s8eyo1" w:colFirst="0" w:colLast="0"/>
+      <w:bookmarkEnd w:id="12"/>
       <w:r>
         <w:rPr>
           <w:rFonts w:ascii="Calibri" w:eastAsia="Calibri" w:hAnsi="Calibri" w:cs="Calibri"/>
@@ -3573,14 +3553,7 @@
           <w:rFonts w:ascii="Calibri" w:eastAsia="Calibri" w:hAnsi="Calibri" w:cs="Calibri"/>
           <w:sz w:val="22"/>
         </w:rPr>
-        <w:t>Teste de segurança a</w:t>
-      </w:r>
-      <w:r>
-        <w:rPr>
-          <w:rFonts w:ascii="Calibri" w:eastAsia="Calibri" w:hAnsi="Calibri" w:cs="Calibri"/>
-          <w:sz w:val="22"/>
-        </w:rPr>
-        <w:t>o acesso de dados</w:t>
+        <w:t>Teste de segurança ao acesso de dados</w:t>
       </w:r>
     </w:p>
     <w:p>
@@ -3631,8 +3604,8 @@
           <w:sz w:val="26"/>
         </w:rPr>
       </w:pPr>
-      <w:bookmarkStart w:id="12" w:name="h.17dp8vu" w:colFirst="0" w:colLast="0"/>
-      <w:bookmarkEnd w:id="12"/>
+      <w:bookmarkStart w:id="13" w:name="h.17dp8vu" w:colFirst="0" w:colLast="0"/>
+      <w:bookmarkEnd w:id="13"/>
       <w:r>
         <w:rPr>
           <w:rFonts w:ascii="Calibri" w:eastAsia="Calibri" w:hAnsi="Calibri" w:cs="Calibri"/>
@@ -3675,14 +3648,7 @@
           <w:rFonts w:ascii="Calibri" w:eastAsia="Calibri" w:hAnsi="Calibri" w:cs="Calibri"/>
           <w:sz w:val="22"/>
         </w:rPr>
-        <w:t xml:space="preserve">Verificar </w:t>
-      </w:r>
-      <w:r>
-        <w:rPr>
-          <w:rFonts w:ascii="Calibri" w:eastAsia="Calibri" w:hAnsi="Calibri" w:cs="Calibri"/>
-          <w:sz w:val="22"/>
-        </w:rPr>
-        <w:t>se os testes estão se baseando pelo caso de uso</w:t>
+        <w:t>Verificar se os testes estão se baseando pelo caso de uso</w:t>
       </w:r>
     </w:p>
     <w:p>
@@ -3707,14 +3673,7 @@
           <w:rFonts w:ascii="Calibri" w:eastAsia="Calibri" w:hAnsi="Calibri" w:cs="Calibri"/>
           <w:sz w:val="22"/>
         </w:rPr>
-        <w:t xml:space="preserve">Verificar </w:t>
-      </w:r>
-      <w:r>
-        <w:rPr>
-          <w:rFonts w:ascii="Calibri" w:eastAsia="Calibri" w:hAnsi="Calibri" w:cs="Calibri"/>
-          <w:sz w:val="22"/>
-        </w:rPr>
-        <w:t xml:space="preserve">se cada usuário cadastrado possa acessar o sistema através de um </w:t>
+        <w:t xml:space="preserve">Verificar se cada usuário cadastrado possa acessar o sistema através de um </w:t>
       </w:r>
       <w:proofErr w:type="spellStart"/>
       <w:r>
@@ -3745,8 +3704,8 @@
       <w:pPr>
         <w:pStyle w:val="Ttulo2"/>
       </w:pPr>
-      <w:bookmarkStart w:id="13" w:name="h.3rdcrjn" w:colFirst="0" w:colLast="0"/>
-      <w:bookmarkEnd w:id="13"/>
+      <w:bookmarkStart w:id="14" w:name="h.3rdcrjn" w:colFirst="0" w:colLast="0"/>
+      <w:bookmarkEnd w:id="14"/>
       <w:r>
         <w:rPr>
           <w:rFonts w:ascii="Calibri" w:eastAsia="Calibri" w:hAnsi="Calibri" w:cs="Calibri"/>
@@ -3777,14 +3736,7 @@
           <w:rFonts w:ascii="Calibri" w:eastAsia="Calibri" w:hAnsi="Calibri" w:cs="Calibri"/>
           <w:sz w:val="22"/>
         </w:rPr>
-        <w:t xml:space="preserve">Verificar se </w:t>
-      </w:r>
-      <w:r>
-        <w:rPr>
-          <w:rFonts w:ascii="Calibri" w:eastAsia="Calibri" w:hAnsi="Calibri" w:cs="Calibri"/>
-          <w:sz w:val="22"/>
-        </w:rPr>
-        <w:t>o programa será instalado de modo satisfatório com um pouco espaço de memória</w:t>
+        <w:t>Verificar se o programa será instalado de modo satisfatório com um pouco espaço de memória</w:t>
       </w:r>
     </w:p>
     <w:p>
@@ -3809,22 +3761,15 @@
           <w:rFonts w:ascii="Calibri" w:eastAsia="Calibri" w:hAnsi="Calibri" w:cs="Calibri"/>
           <w:sz w:val="22"/>
         </w:rPr>
-        <w:t xml:space="preserve">Verificar </w:t>
-      </w:r>
-      <w:r>
-        <w:rPr>
-          <w:rFonts w:ascii="Calibri" w:eastAsia="Calibri" w:hAnsi="Calibri" w:cs="Calibri"/>
-          <w:sz w:val="22"/>
-        </w:rPr>
-        <w:t>se o sistema responde de forma satisfatória em diferentes sistemas operacionais</w:t>
+        <w:t>Verificar se o sistema responde de forma satisfatória em diferentes sistemas operacionais</w:t>
       </w:r>
     </w:p>
     <w:p>
       <w:pPr>
         <w:pStyle w:val="Ttulo2"/>
       </w:pPr>
-      <w:bookmarkStart w:id="14" w:name="h.26in1rg" w:colFirst="0" w:colLast="0"/>
-      <w:bookmarkEnd w:id="14"/>
+      <w:bookmarkStart w:id="15" w:name="h.26in1rg" w:colFirst="0" w:colLast="0"/>
+      <w:bookmarkEnd w:id="15"/>
       <w:r>
         <w:rPr>
           <w:rFonts w:ascii="Calibri" w:eastAsia="Calibri" w:hAnsi="Calibri" w:cs="Calibri"/>
@@ -3914,21 +3859,14 @@
       <w:pPr>
         <w:pStyle w:val="Ttulo2"/>
       </w:pPr>
-      <w:bookmarkStart w:id="15" w:name="h.lnxbz9" w:colFirst="0" w:colLast="0"/>
-      <w:bookmarkEnd w:id="15"/>
-      <w:r>
-        <w:rPr>
-          <w:rFonts w:ascii="Calibri" w:eastAsia="Calibri" w:hAnsi="Calibri" w:cs="Calibri"/>
-          <w:sz w:val="22"/>
-        </w:rPr>
-        <w:t xml:space="preserve">Teste da </w:t>
-      </w:r>
-      <w:r>
-        <w:rPr>
-          <w:rFonts w:ascii="Calibri" w:eastAsia="Calibri" w:hAnsi="Calibri" w:cs="Calibri"/>
-          <w:sz w:val="22"/>
-        </w:rPr>
-        <w:t>Usabilidade</w:t>
+      <w:bookmarkStart w:id="16" w:name="h.lnxbz9" w:colFirst="0" w:colLast="0"/>
+      <w:bookmarkEnd w:id="16"/>
+      <w:r>
+        <w:rPr>
+          <w:rFonts w:ascii="Calibri" w:eastAsia="Calibri" w:hAnsi="Calibri" w:cs="Calibri"/>
+          <w:sz w:val="22"/>
+        </w:rPr>
+        <w:t>Teste da Usabilidade</w:t>
       </w:r>
     </w:p>
     <w:p>
@@ -3980,8 +3918,8 @@
       <w:pPr>
         <w:pStyle w:val="Ttulo2"/>
       </w:pPr>
-      <w:bookmarkStart w:id="16" w:name="h.35nkun2" w:colFirst="0" w:colLast="0"/>
-      <w:bookmarkEnd w:id="16"/>
+      <w:bookmarkStart w:id="17" w:name="h.35nkun2" w:colFirst="0" w:colLast="0"/>
+      <w:bookmarkEnd w:id="17"/>
       <w:r>
         <w:rPr>
           <w:rFonts w:ascii="Calibri" w:eastAsia="Calibri" w:hAnsi="Calibri" w:cs="Calibri"/>
@@ -4018,14 +3956,7 @@
           <w:rFonts w:ascii="Calibri" w:eastAsia="Calibri" w:hAnsi="Calibri" w:cs="Calibri"/>
           <w:sz w:val="22"/>
         </w:rPr>
-        <w:t>Verificar o tempo de resposta a cada consulta ao banco de dados</w:t>
-      </w:r>
-      <w:r>
-        <w:rPr>
-          <w:rFonts w:ascii="Calibri" w:eastAsia="Calibri" w:hAnsi="Calibri" w:cs="Calibri"/>
-          <w:sz w:val="22"/>
-        </w:rPr>
-        <w:t>.</w:t>
+        <w:t>Verificar o tempo de resposta a cada consulta ao banco de dados.</w:t>
       </w:r>
     </w:p>
     <w:p>
@@ -4063,8 +3994,8 @@
           <w:sz w:val="26"/>
         </w:rPr>
       </w:pPr>
-      <w:bookmarkStart w:id="17" w:name="h.1ksv4uv" w:colFirst="0" w:colLast="0"/>
-      <w:bookmarkEnd w:id="17"/>
+      <w:bookmarkStart w:id="18" w:name="h.1ksv4uv" w:colFirst="0" w:colLast="0"/>
+      <w:bookmarkEnd w:id="18"/>
       <w:r>
         <w:rPr>
           <w:rFonts w:ascii="Calibri" w:eastAsia="Calibri" w:hAnsi="Calibri" w:cs="Calibri"/>
@@ -4077,8 +4008,8 @@
       <w:pPr>
         <w:pStyle w:val="Ttulo2"/>
       </w:pPr>
-      <w:bookmarkStart w:id="18" w:name="h.2b588i1a4tnf" w:colFirst="0" w:colLast="0"/>
-      <w:bookmarkEnd w:id="18"/>
+      <w:bookmarkStart w:id="19" w:name="h.2b588i1a4tnf" w:colFirst="0" w:colLast="0"/>
+      <w:bookmarkEnd w:id="19"/>
       <w:r>
         <w:rPr>
           <w:rFonts w:ascii="Calibri" w:eastAsia="Calibri" w:hAnsi="Calibri" w:cs="Calibri"/>
@@ -4101,8 +4032,8 @@
           <w:sz w:val="22"/>
         </w:rPr>
       </w:pPr>
-      <w:bookmarkStart w:id="19" w:name="h.2jxsxqh" w:colFirst="0" w:colLast="0"/>
-      <w:bookmarkEnd w:id="19"/>
+      <w:bookmarkStart w:id="20" w:name="h.2jxsxqh" w:colFirst="0" w:colLast="0"/>
+      <w:bookmarkEnd w:id="20"/>
       <w:r>
         <w:rPr>
           <w:rFonts w:ascii="Calibri" w:eastAsia="Calibri" w:hAnsi="Calibri" w:cs="Calibri"/>
@@ -4117,8 +4048,8 @@
         <w:keepLines/>
         <w:spacing w:after="120"/>
       </w:pPr>
-      <w:bookmarkStart w:id="20" w:name="h.z337ya" w:colFirst="0" w:colLast="0"/>
-      <w:bookmarkEnd w:id="20"/>
+      <w:bookmarkStart w:id="21" w:name="h.z337ya" w:colFirst="0" w:colLast="0"/>
+      <w:bookmarkEnd w:id="21"/>
     </w:p>
     <w:tbl>
       <w:tblPr>
@@ -4177,14 +4108,7 @@
                 <w:rFonts w:ascii="Calibri" w:eastAsia="Calibri" w:hAnsi="Calibri" w:cs="Calibri"/>
                 <w:sz w:val="22"/>
               </w:rPr>
-              <w:t>Garantir que as funcionalidades estejam de</w:t>
-            </w:r>
-            <w:r>
-              <w:rPr>
-                <w:rFonts w:ascii="Calibri" w:eastAsia="Calibri" w:hAnsi="Calibri" w:cs="Calibri"/>
-                <w:sz w:val="22"/>
-              </w:rPr>
-              <w:t xml:space="preserve"> acordo com os </w:t>
+              <w:t xml:space="preserve">Garantir que as funcionalidades estejam de acordo com os </w:t>
             </w:r>
             <w:proofErr w:type="spellStart"/>
             <w:proofErr w:type="gramStart"/>
@@ -4256,14 +4180,7 @@
                 <w:rFonts w:ascii="Calibri" w:eastAsia="Calibri" w:hAnsi="Calibri" w:cs="Calibri"/>
                 <w:sz w:val="22"/>
               </w:rPr>
-              <w:t>Executar todas as funcionalidades, tanto do fluxo principal quanto secundárias</w:t>
-            </w:r>
-            <w:r>
-              <w:rPr>
-                <w:rFonts w:ascii="Calibri" w:eastAsia="Calibri" w:hAnsi="Calibri" w:cs="Calibri"/>
-                <w:sz w:val="22"/>
-              </w:rPr>
-              <w:t>.</w:t>
+              <w:t>Executar todas as funcionalidades, tanto do fluxo principal quanto secundárias.</w:t>
             </w:r>
           </w:p>
           <w:p>
@@ -4396,8 +4313,8 @@
       <w:pPr>
         <w:pStyle w:val="Ttulo3"/>
       </w:pPr>
-      <w:bookmarkStart w:id="21" w:name="h.3j2qqm3" w:colFirst="0" w:colLast="0"/>
-      <w:bookmarkEnd w:id="21"/>
+      <w:bookmarkStart w:id="22" w:name="h.3j2qqm3" w:colFirst="0" w:colLast="0"/>
+      <w:bookmarkEnd w:id="22"/>
       <w:r>
         <w:rPr>
           <w:rFonts w:ascii="Calibri" w:eastAsia="Calibri" w:hAnsi="Calibri" w:cs="Calibri"/>
@@ -4413,8 +4330,8 @@
         <w:spacing w:after="120"/>
         <w:ind w:left="720"/>
       </w:pPr>
-      <w:bookmarkStart w:id="22" w:name="h.1y810tw" w:colFirst="0" w:colLast="0"/>
-      <w:bookmarkEnd w:id="22"/>
+      <w:bookmarkStart w:id="23" w:name="h.1y810tw" w:colFirst="0" w:colLast="0"/>
+      <w:bookmarkEnd w:id="23"/>
     </w:p>
     <w:tbl>
       <w:tblPr>
@@ -4446,8 +4363,8 @@
               <w:keepLines/>
               <w:spacing w:after="120"/>
             </w:pPr>
-            <w:bookmarkStart w:id="23" w:name="h.4i7ojhp" w:colFirst="0" w:colLast="0"/>
-            <w:bookmarkEnd w:id="23"/>
+            <w:bookmarkStart w:id="24" w:name="h.4i7ojhp" w:colFirst="0" w:colLast="0"/>
+            <w:bookmarkEnd w:id="24"/>
             <w:r>
               <w:rPr>
                 <w:rFonts w:ascii="Calibri" w:eastAsia="Calibri" w:hAnsi="Calibri" w:cs="Calibri"/>
@@ -4539,14 +4456,7 @@
                 <w:rFonts w:ascii="Calibri" w:eastAsia="Calibri" w:hAnsi="Calibri" w:cs="Calibri"/>
                 <w:sz w:val="22"/>
               </w:rPr>
-              <w:t xml:space="preserve">Verificar </w:t>
-            </w:r>
-            <w:r>
-              <w:rPr>
-                <w:rFonts w:ascii="Calibri" w:eastAsia="Calibri" w:hAnsi="Calibri" w:cs="Calibri"/>
-                <w:sz w:val="22"/>
-              </w:rPr>
-              <w:t>a aceitação do layout pelo público analisando o nível de aprendizado dos mesmos.</w:t>
+              <w:t>Verificar a aceitação do layout pelo público analisando o nível de aprendizado dos mesmos.</w:t>
             </w:r>
           </w:p>
         </w:tc>
@@ -4584,14 +4494,7 @@
                 <w:rFonts w:ascii="Calibri" w:eastAsia="Calibri" w:hAnsi="Calibri" w:cs="Calibri"/>
                 <w:sz w:val="22"/>
               </w:rPr>
-              <w:t xml:space="preserve"> Quando o layout apre</w:t>
-            </w:r>
-            <w:r>
-              <w:rPr>
-                <w:rFonts w:ascii="Calibri" w:eastAsia="Calibri" w:hAnsi="Calibri" w:cs="Calibri"/>
-                <w:sz w:val="22"/>
-              </w:rPr>
-              <w:t>sentar uma forma agradável e simples de entendimento ao usuário</w:t>
+              <w:t xml:space="preserve"> Quando o layout apresentar uma forma agradável e simples de entendimento ao usuário</w:t>
             </w:r>
           </w:p>
         </w:tc>
@@ -4646,8 +4549,8 @@
       <w:pPr>
         <w:pStyle w:val="Ttulo3"/>
       </w:pPr>
-      <w:bookmarkStart w:id="24" w:name="h.2xcytpi" w:colFirst="0" w:colLast="0"/>
-      <w:bookmarkEnd w:id="24"/>
+      <w:bookmarkStart w:id="25" w:name="h.2xcytpi" w:colFirst="0" w:colLast="0"/>
+      <w:bookmarkEnd w:id="25"/>
       <w:r>
         <w:rPr>
           <w:rFonts w:ascii="Calibri" w:eastAsia="Calibri" w:hAnsi="Calibri" w:cs="Calibri"/>
@@ -4727,14 +4630,7 @@
                 <w:rFonts w:ascii="Calibri" w:eastAsia="Calibri" w:hAnsi="Calibri" w:cs="Calibri"/>
                 <w:sz w:val="22"/>
               </w:rPr>
-              <w:t>Analisar o desempenho do software</w:t>
-            </w:r>
-            <w:r>
-              <w:rPr>
-                <w:rFonts w:ascii="Calibri" w:eastAsia="Calibri" w:hAnsi="Calibri" w:cs="Calibri"/>
-                <w:sz w:val="22"/>
-              </w:rPr>
-              <w:t>, em um determinado tempo de trabalho.</w:t>
+              <w:t>Analisar o desempenho do software, em um determinado tempo de trabalho.</w:t>
             </w:r>
           </w:p>
         </w:tc>
@@ -4895,23 +4791,15 @@
         <w:pStyle w:val="Ttulo3"/>
         <w:spacing w:before="200"/>
       </w:pPr>
-      <w:bookmarkStart w:id="25" w:name="h.1ci93xb" w:colFirst="0" w:colLast="0"/>
-      <w:bookmarkEnd w:id="25"/>
+      <w:bookmarkStart w:id="26" w:name="h.1ci93xb" w:colFirst="0" w:colLast="0"/>
+      <w:bookmarkEnd w:id="26"/>
       <w:r>
         <w:rPr>
           <w:rFonts w:ascii="Calibri" w:eastAsia="Calibri" w:hAnsi="Calibri" w:cs="Calibri"/>
           <w:b/>
           <w:sz w:val="22"/>
         </w:rPr>
-        <w:t>Test</w:t>
-      </w:r>
-      <w:r>
-        <w:rPr>
-          <w:rFonts w:ascii="Calibri" w:eastAsia="Calibri" w:hAnsi="Calibri" w:cs="Calibri"/>
-          <w:b/>
-          <w:sz w:val="22"/>
-        </w:rPr>
-        <w:t>e de Instalação</w:t>
+        <w:t>Teste de Instalação</w:t>
       </w:r>
     </w:p>
     <w:p/>
@@ -5089,14 +4977,7 @@
                 <w:rFonts w:ascii="Calibri" w:eastAsia="Calibri" w:hAnsi="Calibri" w:cs="Calibri"/>
                 <w:sz w:val="22"/>
               </w:rPr>
-              <w:t xml:space="preserve"> for bem sucedida</w:t>
-            </w:r>
-            <w:r>
-              <w:rPr>
-                <w:rFonts w:ascii="Calibri" w:eastAsia="Calibri" w:hAnsi="Calibri" w:cs="Calibri"/>
-                <w:sz w:val="22"/>
-              </w:rPr>
-              <w:t>.</w:t>
+              <w:t xml:space="preserve"> for bem sucedida.</w:t>
             </w:r>
           </w:p>
           <w:p>
@@ -5161,16 +5042,16 @@
         <w:pStyle w:val="Ttulo3"/>
         <w:spacing w:before="200"/>
       </w:pPr>
-      <w:bookmarkStart w:id="26" w:name="h.ttv08ipe4uy0" w:colFirst="0" w:colLast="0"/>
-      <w:bookmarkEnd w:id="26"/>
+      <w:bookmarkStart w:id="27" w:name="h.ttv08ipe4uy0" w:colFirst="0" w:colLast="0"/>
+      <w:bookmarkEnd w:id="27"/>
     </w:p>
     <w:p>
       <w:pPr>
         <w:pStyle w:val="Ttulo3"/>
         <w:spacing w:before="200"/>
       </w:pPr>
-      <w:bookmarkStart w:id="27" w:name="h.9thuaski2bfw" w:colFirst="0" w:colLast="0"/>
-      <w:bookmarkEnd w:id="27"/>
+      <w:bookmarkStart w:id="28" w:name="h.9thuaski2bfw" w:colFirst="0" w:colLast="0"/>
+      <w:bookmarkEnd w:id="28"/>
       <w:r>
         <w:rPr>
           <w:rFonts w:ascii="Calibri" w:eastAsia="Calibri" w:hAnsi="Calibri" w:cs="Calibri"/>
@@ -5347,14 +5228,7 @@
                 <w:rFonts w:ascii="Calibri" w:eastAsia="Calibri" w:hAnsi="Calibri" w:cs="Calibri"/>
                 <w:sz w:val="22"/>
               </w:rPr>
-              <w:t>Quando o acesso ao sistema e os da</w:t>
-            </w:r>
-            <w:r>
-              <w:rPr>
-                <w:rFonts w:ascii="Calibri" w:eastAsia="Calibri" w:hAnsi="Calibri" w:cs="Calibri"/>
-                <w:sz w:val="22"/>
-              </w:rPr>
-              <w:t>dos ocorrerem de forma segura</w:t>
+              <w:t>Quando o acesso ao sistema e os dados ocorrerem de forma segura</w:t>
             </w:r>
           </w:p>
           <w:p>
@@ -5425,32 +5299,32 @@
         <w:pStyle w:val="Ttulo2"/>
         <w:spacing w:before="360"/>
       </w:pPr>
-      <w:bookmarkStart w:id="28" w:name="h.eewvwt5hcaim" w:colFirst="0" w:colLast="0"/>
-      <w:bookmarkEnd w:id="28"/>
+      <w:bookmarkStart w:id="29" w:name="h.eewvwt5hcaim" w:colFirst="0" w:colLast="0"/>
+      <w:bookmarkEnd w:id="29"/>
     </w:p>
     <w:p>
       <w:pPr>
         <w:pStyle w:val="Ttulo2"/>
         <w:spacing w:before="360"/>
       </w:pPr>
-      <w:bookmarkStart w:id="29" w:name="h.1am4reyud0lf" w:colFirst="0" w:colLast="0"/>
-      <w:bookmarkEnd w:id="29"/>
+      <w:bookmarkStart w:id="30" w:name="h.1am4reyud0lf" w:colFirst="0" w:colLast="0"/>
+      <w:bookmarkEnd w:id="30"/>
     </w:p>
     <w:p>
       <w:pPr>
         <w:pStyle w:val="Ttulo2"/>
         <w:spacing w:before="360"/>
       </w:pPr>
-      <w:bookmarkStart w:id="30" w:name="h.8d3548gikkv8" w:colFirst="0" w:colLast="0"/>
-      <w:bookmarkEnd w:id="30"/>
+      <w:bookmarkStart w:id="31" w:name="h.8d3548gikkv8" w:colFirst="0" w:colLast="0"/>
+      <w:bookmarkEnd w:id="31"/>
     </w:p>
     <w:p>
       <w:pPr>
         <w:pStyle w:val="Ttulo2"/>
         <w:spacing w:before="360"/>
       </w:pPr>
-      <w:bookmarkStart w:id="31" w:name="h.3whwml4" w:colFirst="0" w:colLast="0"/>
-      <w:bookmarkEnd w:id="31"/>
+      <w:bookmarkStart w:id="32" w:name="h.3whwml4" w:colFirst="0" w:colLast="0"/>
+      <w:bookmarkEnd w:id="32"/>
       <w:r>
         <w:rPr>
           <w:rFonts w:ascii="Calibri" w:eastAsia="Calibri" w:hAnsi="Calibri" w:cs="Calibri"/>
@@ -5464,8 +5338,8 @@
         <w:keepLines/>
         <w:spacing w:after="120"/>
       </w:pPr>
-      <w:bookmarkStart w:id="32" w:name="h.2bn6wsx" w:colFirst="0" w:colLast="0"/>
-      <w:bookmarkEnd w:id="32"/>
+      <w:bookmarkStart w:id="33" w:name="h.2bn6wsx" w:colFirst="0" w:colLast="0"/>
+      <w:bookmarkEnd w:id="33"/>
       <w:r>
         <w:rPr>
           <w:rFonts w:ascii="Calibri" w:eastAsia="Calibri" w:hAnsi="Calibri" w:cs="Calibri"/>
@@ -5831,8 +5705,8 @@
         <w:pStyle w:val="Ttulo2"/>
         <w:spacing w:before="360"/>
       </w:pPr>
-      <w:bookmarkStart w:id="33" w:name="h.qsh70q" w:colFirst="0" w:colLast="0"/>
-      <w:bookmarkEnd w:id="33"/>
+      <w:bookmarkStart w:id="34" w:name="h.qsh70q" w:colFirst="0" w:colLast="0"/>
+      <w:bookmarkEnd w:id="34"/>
       <w:r>
         <w:rPr>
           <w:rFonts w:ascii="Calibri" w:eastAsia="Calibri" w:hAnsi="Calibri" w:cs="Calibri"/>
@@ -6080,14 +5954,7 @@
                 <w:rFonts w:ascii="Calibri" w:eastAsia="Calibri" w:hAnsi="Calibri" w:cs="Calibri"/>
                 <w:sz w:val="22"/>
               </w:rPr>
-              <w:t>Apro</w:t>
-            </w:r>
-            <w:r>
-              <w:rPr>
-                <w:rFonts w:ascii="Calibri" w:eastAsia="Calibri" w:hAnsi="Calibri" w:cs="Calibri"/>
-                <w:sz w:val="22"/>
-              </w:rPr>
-              <w:t xml:space="preserve">fundar nossos conhecimentos em um tempo estimado de </w:t>
+              <w:t xml:space="preserve">Aprofundar nossos conhecimentos em um tempo estimado de </w:t>
             </w:r>
             <w:proofErr w:type="gramStart"/>
             <w:r>
@@ -6231,8 +6098,8 @@
           <w:numId w:val="5"/>
         </w:numPr>
       </w:pPr>
-      <w:bookmarkStart w:id="34" w:name="h.3as4poj" w:colFirst="0" w:colLast="0"/>
-      <w:bookmarkEnd w:id="34"/>
+      <w:bookmarkStart w:id="35" w:name="h.3as4poj" w:colFirst="0" w:colLast="0"/>
+      <w:bookmarkEnd w:id="35"/>
       <w:r>
         <w:rPr>
           <w:rFonts w:ascii="Calibri" w:eastAsia="Calibri" w:hAnsi="Calibri" w:cs="Calibri"/>
@@ -6272,10 +6139,7 @@
       </w:r>
       <w:proofErr w:type="gramEnd"/>
       <w:r>
-        <w:t xml:space="preserve"> e os erros do</w:t>
-      </w:r>
-      <w:r>
-        <w:t xml:space="preserve"> código forem minimizados.</w:t>
+        <w:t xml:space="preserve"> e os erros do código forem minimizados.</w:t>
       </w:r>
     </w:p>
     <w:p/>
@@ -6287,8 +6151,8 @@
           <w:numId w:val="5"/>
         </w:numPr>
       </w:pPr>
-      <w:bookmarkStart w:id="35" w:name="h.f5ls52o98jt9" w:colFirst="0" w:colLast="0"/>
-      <w:bookmarkEnd w:id="35"/>
+      <w:bookmarkStart w:id="36" w:name="h.f5ls52o98jt9" w:colFirst="0" w:colLast="0"/>
+      <w:bookmarkEnd w:id="36"/>
       <w:r>
         <w:rPr>
           <w:rFonts w:ascii="Calibri" w:eastAsia="Calibri" w:hAnsi="Calibri" w:cs="Calibri"/>
@@ -6313,12 +6177,6 @@
           <w:insideV w:val="single" w:sz="8" w:space="0" w:color="000000"/>
         </w:tblBorders>
         <w:tblLayout w:type="fixed"/>
-        <w:tblCellMar>
-          <w:top w:w="0" w:type="dxa"/>
-          <w:left w:w="0" w:type="dxa"/>
-          <w:bottom w:w="0" w:type="dxa"/>
-          <w:right w:w="0" w:type="dxa"/>
-        </w:tblCellMar>
         <w:tblLook w:val="0600" w:firstRow="0" w:lastRow="0" w:firstColumn="0" w:lastColumn="0" w:noHBand="1" w:noVBand="1"/>
       </w:tblPr>
       <w:tblGrid>
@@ -6328,14 +6186,6 @@
         <w:gridCol w:w="2340"/>
       </w:tblGrid>
       <w:tr>
-        <w:tblPrEx>
-          <w:tblCellMar>
-            <w:top w:w="0" w:type="dxa"/>
-            <w:left w:w="0" w:type="dxa"/>
-            <w:bottom w:w="0" w:type="dxa"/>
-            <w:right w:w="0" w:type="dxa"/>
-          </w:tblCellMar>
-        </w:tblPrEx>
         <w:tc>
           <w:tcPr>
             <w:tcW w:w="2340" w:type="dxa"/>
@@ -6404,14 +6254,6 @@
         </w:tc>
       </w:tr>
       <w:tr>
-        <w:tblPrEx>
-          <w:tblCellMar>
-            <w:top w:w="0" w:type="dxa"/>
-            <w:left w:w="0" w:type="dxa"/>
-            <w:bottom w:w="0" w:type="dxa"/>
-            <w:right w:w="0" w:type="dxa"/>
-          </w:tblCellMar>
-        </w:tblPrEx>
         <w:tc>
           <w:tcPr>
             <w:tcW w:w="2340" w:type="dxa"/>
@@ -6462,14 +6304,6 @@
         </w:tc>
       </w:tr>
       <w:tr>
-        <w:tblPrEx>
-          <w:tblCellMar>
-            <w:top w:w="0" w:type="dxa"/>
-            <w:left w:w="0" w:type="dxa"/>
-            <w:bottom w:w="0" w:type="dxa"/>
-            <w:right w:w="0" w:type="dxa"/>
-          </w:tblCellMar>
-        </w:tblPrEx>
         <w:tc>
           <w:tcPr>
             <w:tcW w:w="2340" w:type="dxa"/>
@@ -6520,14 +6354,6 @@
         </w:tc>
       </w:tr>
       <w:tr>
-        <w:tblPrEx>
-          <w:tblCellMar>
-            <w:top w:w="0" w:type="dxa"/>
-            <w:left w:w="0" w:type="dxa"/>
-            <w:bottom w:w="0" w:type="dxa"/>
-            <w:right w:w="0" w:type="dxa"/>
-          </w:tblCellMar>
-        </w:tblPrEx>
         <w:tc>
           <w:tcPr>
             <w:tcW w:w="2340" w:type="dxa"/>
@@ -6578,14 +6404,6 @@
         </w:tc>
       </w:tr>
       <w:tr>
-        <w:tblPrEx>
-          <w:tblCellMar>
-            <w:top w:w="0" w:type="dxa"/>
-            <w:left w:w="0" w:type="dxa"/>
-            <w:bottom w:w="0" w:type="dxa"/>
-            <w:right w:w="0" w:type="dxa"/>
-          </w:tblCellMar>
-        </w:tblPrEx>
         <w:tc>
           <w:tcPr>
             <w:tcW w:w="2340" w:type="dxa"/>
@@ -6645,8 +6463,8 @@
           <w:numId w:val="5"/>
         </w:numPr>
       </w:pPr>
-      <w:bookmarkStart w:id="36" w:name="h.49x2ik5" w:colFirst="0" w:colLast="0"/>
-      <w:bookmarkEnd w:id="36"/>
+      <w:bookmarkStart w:id="37" w:name="h.49x2ik5" w:colFirst="0" w:colLast="0"/>
+      <w:bookmarkEnd w:id="37"/>
       <w:r>
         <w:rPr>
           <w:rFonts w:ascii="Calibri" w:eastAsia="Calibri" w:hAnsi="Calibri" w:cs="Calibri"/>
@@ -6681,8 +6499,8 @@
           <w:numId w:val="5"/>
         </w:numPr>
       </w:pPr>
-      <w:bookmarkStart w:id="37" w:name="h.2p2csry" w:colFirst="0" w:colLast="0"/>
-      <w:bookmarkEnd w:id="37"/>
+      <w:bookmarkStart w:id="38" w:name="h.2p2csry" w:colFirst="0" w:colLast="0"/>
+      <w:bookmarkEnd w:id="38"/>
       <w:r>
         <w:rPr>
           <w:rFonts w:ascii="Calibri" w:eastAsia="Calibri" w:hAnsi="Calibri" w:cs="Calibri"/>
@@ -6716,8 +6534,8 @@
           <w:numId w:val="5"/>
         </w:numPr>
       </w:pPr>
-      <w:bookmarkStart w:id="38" w:name="h.147n2zr" w:colFirst="0" w:colLast="0"/>
-      <w:bookmarkEnd w:id="38"/>
+      <w:bookmarkStart w:id="39" w:name="h.147n2zr" w:colFirst="0" w:colLast="0"/>
+      <w:bookmarkEnd w:id="39"/>
       <w:proofErr w:type="gramEnd"/>
       <w:r>
         <w:rPr>
@@ -6746,8 +6564,8 @@
           <w:numId w:val="5"/>
         </w:numPr>
       </w:pPr>
-      <w:bookmarkStart w:id="39" w:name="h.3o7alnk" w:colFirst="0" w:colLast="0"/>
-      <w:bookmarkEnd w:id="39"/>
+      <w:bookmarkStart w:id="40" w:name="h.3o7alnk" w:colFirst="0" w:colLast="0"/>
+      <w:bookmarkEnd w:id="40"/>
       <w:r>
         <w:rPr>
           <w:rFonts w:ascii="Calibri" w:eastAsia="Calibri" w:hAnsi="Calibri" w:cs="Calibri"/>
@@ -6755,8 +6573,6 @@
         </w:rPr>
         <w:t>Cronograma</w:t>
       </w:r>
-      <w:bookmarkStart w:id="40" w:name="_GoBack"/>
-      <w:bookmarkEnd w:id="40"/>
     </w:p>
     <w:p/>
     <w:tbl>
@@ -6773,12 +6589,6 @@
           <w:insideV w:val="single" w:sz="8" w:space="0" w:color="000000"/>
         </w:tblBorders>
         <w:tblLayout w:type="fixed"/>
-        <w:tblCellMar>
-          <w:top w:w="0" w:type="dxa"/>
-          <w:left w:w="0" w:type="dxa"/>
-          <w:bottom w:w="0" w:type="dxa"/>
-          <w:right w:w="0" w:type="dxa"/>
-        </w:tblCellMar>
         <w:tblLook w:val="0600" w:firstRow="0" w:lastRow="0" w:firstColumn="0" w:lastColumn="0" w:noHBand="1" w:noVBand="1"/>
       </w:tblPr>
       <w:tblGrid>
@@ -6787,14 +6597,6 @@
         <w:gridCol w:w="3120"/>
       </w:tblGrid>
       <w:tr>
-        <w:tblPrEx>
-          <w:tblCellMar>
-            <w:top w:w="0" w:type="dxa"/>
-            <w:left w:w="0" w:type="dxa"/>
-            <w:bottom w:w="0" w:type="dxa"/>
-            <w:right w:w="0" w:type="dxa"/>
-          </w:tblCellMar>
-        </w:tblPrEx>
         <w:tc>
           <w:tcPr>
             <w:tcW w:w="3120" w:type="dxa"/>
@@ -6854,14 +6656,6 @@
         </w:tc>
       </w:tr>
       <w:tr>
-        <w:tblPrEx>
-          <w:tblCellMar>
-            <w:top w:w="0" w:type="dxa"/>
-            <w:left w:w="0" w:type="dxa"/>
-            <w:bottom w:w="0" w:type="dxa"/>
-            <w:right w:w="0" w:type="dxa"/>
-          </w:tblCellMar>
-        </w:tblPrEx>
         <w:tc>
           <w:tcPr>
             <w:tcW w:w="3120" w:type="dxa"/>
@@ -6904,14 +6698,6 @@
         </w:tc>
       </w:tr>
       <w:tr>
-        <w:tblPrEx>
-          <w:tblCellMar>
-            <w:top w:w="0" w:type="dxa"/>
-            <w:left w:w="0" w:type="dxa"/>
-            <w:bottom w:w="0" w:type="dxa"/>
-            <w:right w:w="0" w:type="dxa"/>
-          </w:tblCellMar>
-        </w:tblPrEx>
         <w:tc>
           <w:tcPr>
             <w:tcW w:w="3120" w:type="dxa"/>
@@ -6954,14 +6740,6 @@
         </w:tc>
       </w:tr>
       <w:tr>
-        <w:tblPrEx>
-          <w:tblCellMar>
-            <w:top w:w="0" w:type="dxa"/>
-            <w:left w:w="0" w:type="dxa"/>
-            <w:bottom w:w="0" w:type="dxa"/>
-            <w:right w:w="0" w:type="dxa"/>
-          </w:tblCellMar>
-        </w:tblPrEx>
         <w:tc>
           <w:tcPr>
             <w:tcW w:w="3120" w:type="dxa"/>
@@ -7004,14 +6782,6 @@
         </w:tc>
       </w:tr>
       <w:tr>
-        <w:tblPrEx>
-          <w:tblCellMar>
-            <w:top w:w="0" w:type="dxa"/>
-            <w:left w:w="0" w:type="dxa"/>
-            <w:bottom w:w="0" w:type="dxa"/>
-            <w:right w:w="0" w:type="dxa"/>
-          </w:tblCellMar>
-        </w:tblPrEx>
         <w:tc>
           <w:tcPr>
             <w:tcW w:w="3120" w:type="dxa"/>
@@ -8342,9 +8112,7 @@
       <w:tblStyleRowBandSize w:val="1"/>
       <w:tblStyleColBandSize w:val="1"/>
       <w:tblCellMar>
-        <w:top w:w="0" w:type="dxa"/>
         <w:left w:w="115" w:type="dxa"/>
-        <w:bottom w:w="0" w:type="dxa"/>
         <w:right w:w="115" w:type="dxa"/>
       </w:tblCellMar>
     </w:tblPr>
@@ -8355,9 +8123,7 @@
       <w:tblStyleRowBandSize w:val="1"/>
       <w:tblStyleColBandSize w:val="1"/>
       <w:tblCellMar>
-        <w:top w:w="0" w:type="dxa"/>
         <w:left w:w="115" w:type="dxa"/>
-        <w:bottom w:w="0" w:type="dxa"/>
         <w:right w:w="115" w:type="dxa"/>
       </w:tblCellMar>
     </w:tblPr>
@@ -8368,9 +8134,7 @@
       <w:tblStyleRowBandSize w:val="1"/>
       <w:tblStyleColBandSize w:val="1"/>
       <w:tblCellMar>
-        <w:top w:w="0" w:type="dxa"/>
         <w:left w:w="115" w:type="dxa"/>
-        <w:bottom w:w="0" w:type="dxa"/>
         <w:right w:w="115" w:type="dxa"/>
       </w:tblCellMar>
     </w:tblPr>
@@ -8381,9 +8145,7 @@
       <w:tblStyleRowBandSize w:val="1"/>
       <w:tblStyleColBandSize w:val="1"/>
       <w:tblCellMar>
-        <w:top w:w="0" w:type="dxa"/>
         <w:left w:w="115" w:type="dxa"/>
-        <w:bottom w:w="0" w:type="dxa"/>
         <w:right w:w="115" w:type="dxa"/>
       </w:tblCellMar>
     </w:tblPr>
@@ -8394,9 +8156,7 @@
       <w:tblStyleRowBandSize w:val="1"/>
       <w:tblStyleColBandSize w:val="1"/>
       <w:tblCellMar>
-        <w:top w:w="0" w:type="dxa"/>
         <w:left w:w="115" w:type="dxa"/>
-        <w:bottom w:w="0" w:type="dxa"/>
         <w:right w:w="115" w:type="dxa"/>
       </w:tblCellMar>
     </w:tblPr>
@@ -8407,9 +8167,7 @@
       <w:tblStyleRowBandSize w:val="1"/>
       <w:tblStyleColBandSize w:val="1"/>
       <w:tblCellMar>
-        <w:top w:w="0" w:type="dxa"/>
         <w:left w:w="115" w:type="dxa"/>
-        <w:bottom w:w="0" w:type="dxa"/>
         <w:right w:w="115" w:type="dxa"/>
       </w:tblCellMar>
     </w:tblPr>
@@ -8420,9 +8178,7 @@
       <w:tblStyleRowBandSize w:val="1"/>
       <w:tblStyleColBandSize w:val="1"/>
       <w:tblCellMar>
-        <w:top w:w="0" w:type="dxa"/>
         <w:left w:w="115" w:type="dxa"/>
-        <w:bottom w:w="0" w:type="dxa"/>
         <w:right w:w="115" w:type="dxa"/>
       </w:tblCellMar>
     </w:tblPr>
@@ -8433,9 +8189,7 @@
       <w:tblStyleRowBandSize w:val="1"/>
       <w:tblStyleColBandSize w:val="1"/>
       <w:tblCellMar>
-        <w:top w:w="0" w:type="dxa"/>
         <w:left w:w="115" w:type="dxa"/>
-        <w:bottom w:w="0" w:type="dxa"/>
         <w:right w:w="115" w:type="dxa"/>
       </w:tblCellMar>
     </w:tblPr>
@@ -8446,9 +8200,7 @@
       <w:tblStyleRowBandSize w:val="1"/>
       <w:tblStyleColBandSize w:val="1"/>
       <w:tblCellMar>
-        <w:top w:w="0" w:type="dxa"/>
         <w:left w:w="115" w:type="dxa"/>
-        <w:bottom w:w="0" w:type="dxa"/>
         <w:right w:w="115" w:type="dxa"/>
       </w:tblCellMar>
     </w:tblPr>
@@ -8458,12 +8210,6 @@
     <w:tblPr>
       <w:tblStyleRowBandSize w:val="1"/>
       <w:tblStyleColBandSize w:val="1"/>
-      <w:tblCellMar>
-        <w:top w:w="0" w:type="dxa"/>
-        <w:left w:w="0" w:type="dxa"/>
-        <w:bottom w:w="0" w:type="dxa"/>
-        <w:right w:w="0" w:type="dxa"/>
-      </w:tblCellMar>
     </w:tblPr>
   </w:style>
   <w:style w:type="table" w:customStyle="1" w:styleId="a9">
@@ -8471,12 +8217,6 @@
     <w:tblPr>
       <w:tblStyleRowBandSize w:val="1"/>
       <w:tblStyleColBandSize w:val="1"/>
-      <w:tblCellMar>
-        <w:top w:w="0" w:type="dxa"/>
-        <w:left w:w="0" w:type="dxa"/>
-        <w:bottom w:w="0" w:type="dxa"/>
-        <w:right w:w="0" w:type="dxa"/>
-      </w:tblCellMar>
     </w:tblPr>
   </w:style>
   <w:style w:type="paragraph" w:customStyle="1" w:styleId="Default">
@@ -8820,9 +8560,7 @@
       <w:tblStyleRowBandSize w:val="1"/>
       <w:tblStyleColBandSize w:val="1"/>
       <w:tblCellMar>
-        <w:top w:w="0" w:type="dxa"/>
         <w:left w:w="115" w:type="dxa"/>
-        <w:bottom w:w="0" w:type="dxa"/>
         <w:right w:w="115" w:type="dxa"/>
       </w:tblCellMar>
     </w:tblPr>
@@ -8833,9 +8571,7 @@
       <w:tblStyleRowBandSize w:val="1"/>
       <w:tblStyleColBandSize w:val="1"/>
       <w:tblCellMar>
-        <w:top w:w="0" w:type="dxa"/>
         <w:left w:w="115" w:type="dxa"/>
-        <w:bottom w:w="0" w:type="dxa"/>
         <w:right w:w="115" w:type="dxa"/>
       </w:tblCellMar>
     </w:tblPr>
@@ -8846,9 +8582,7 @@
       <w:tblStyleRowBandSize w:val="1"/>
       <w:tblStyleColBandSize w:val="1"/>
       <w:tblCellMar>
-        <w:top w:w="0" w:type="dxa"/>
         <w:left w:w="115" w:type="dxa"/>
-        <w:bottom w:w="0" w:type="dxa"/>
         <w:right w:w="115" w:type="dxa"/>
       </w:tblCellMar>
     </w:tblPr>
@@ -8859,9 +8593,7 @@
       <w:tblStyleRowBandSize w:val="1"/>
       <w:tblStyleColBandSize w:val="1"/>
       <w:tblCellMar>
-        <w:top w:w="0" w:type="dxa"/>
         <w:left w:w="115" w:type="dxa"/>
-        <w:bottom w:w="0" w:type="dxa"/>
         <w:right w:w="115" w:type="dxa"/>
       </w:tblCellMar>
     </w:tblPr>
@@ -8872,9 +8604,7 @@
       <w:tblStyleRowBandSize w:val="1"/>
       <w:tblStyleColBandSize w:val="1"/>
       <w:tblCellMar>
-        <w:top w:w="0" w:type="dxa"/>
         <w:left w:w="115" w:type="dxa"/>
-        <w:bottom w:w="0" w:type="dxa"/>
         <w:right w:w="115" w:type="dxa"/>
       </w:tblCellMar>
     </w:tblPr>
@@ -8885,9 +8615,7 @@
       <w:tblStyleRowBandSize w:val="1"/>
       <w:tblStyleColBandSize w:val="1"/>
       <w:tblCellMar>
-        <w:top w:w="0" w:type="dxa"/>
         <w:left w:w="115" w:type="dxa"/>
-        <w:bottom w:w="0" w:type="dxa"/>
         <w:right w:w="115" w:type="dxa"/>
       </w:tblCellMar>
     </w:tblPr>
@@ -8898,9 +8626,7 @@
       <w:tblStyleRowBandSize w:val="1"/>
       <w:tblStyleColBandSize w:val="1"/>
       <w:tblCellMar>
-        <w:top w:w="0" w:type="dxa"/>
         <w:left w:w="115" w:type="dxa"/>
-        <w:bottom w:w="0" w:type="dxa"/>
         <w:right w:w="115" w:type="dxa"/>
       </w:tblCellMar>
     </w:tblPr>
@@ -8911,9 +8637,7 @@
       <w:tblStyleRowBandSize w:val="1"/>
       <w:tblStyleColBandSize w:val="1"/>
       <w:tblCellMar>
-        <w:top w:w="0" w:type="dxa"/>
         <w:left w:w="115" w:type="dxa"/>
-        <w:bottom w:w="0" w:type="dxa"/>
         <w:right w:w="115" w:type="dxa"/>
       </w:tblCellMar>
     </w:tblPr>
@@ -8924,9 +8648,7 @@
       <w:tblStyleRowBandSize w:val="1"/>
       <w:tblStyleColBandSize w:val="1"/>
       <w:tblCellMar>
-        <w:top w:w="0" w:type="dxa"/>
         <w:left w:w="115" w:type="dxa"/>
-        <w:bottom w:w="0" w:type="dxa"/>
         <w:right w:w="115" w:type="dxa"/>
       </w:tblCellMar>
     </w:tblPr>
@@ -8936,12 +8658,6 @@
     <w:tblPr>
       <w:tblStyleRowBandSize w:val="1"/>
       <w:tblStyleColBandSize w:val="1"/>
-      <w:tblCellMar>
-        <w:top w:w="0" w:type="dxa"/>
-        <w:left w:w="0" w:type="dxa"/>
-        <w:bottom w:w="0" w:type="dxa"/>
-        <w:right w:w="0" w:type="dxa"/>
-      </w:tblCellMar>
     </w:tblPr>
   </w:style>
   <w:style w:type="table" w:customStyle="1" w:styleId="a9">
@@ -8949,12 +8665,6 @@
     <w:tblPr>
       <w:tblStyleRowBandSize w:val="1"/>
       <w:tblStyleColBandSize w:val="1"/>
-      <w:tblCellMar>
-        <w:top w:w="0" w:type="dxa"/>
-        <w:left w:w="0" w:type="dxa"/>
-        <w:bottom w:w="0" w:type="dxa"/>
-        <w:right w:w="0" w:type="dxa"/>
-      </w:tblCellMar>
     </w:tblPr>
   </w:style>
   <w:style w:type="paragraph" w:customStyle="1" w:styleId="Default">

</xml_diff>